<commit_message>
added small guide for issue tracker
</commit_message>
<xml_diff>
--- a/guides/github-issuetracker/UsingGitHubIssueTracker.docx
+++ b/guides/github-issuetracker/UsingGitHubIssueTracker.docx
@@ -218,23 +218,7 @@
           <w:szCs w:val="28"/>
           <w:lang w:val="en-US"/>
         </w:rPr>
-        <w:t>Step 2</w:t>
-      </w:r>
-      <w:r>
-        <w:rPr>
-          <w:sz w:val="28"/>
-          <w:szCs w:val="28"/>
-          <w:lang w:val="en-US"/>
-        </w:rPr>
-        <w:t xml:space="preserve">: </w:t>
-      </w:r>
-      <w:r>
-        <w:rPr>
-          <w:sz w:val="28"/>
-          <w:szCs w:val="28"/>
-          <w:lang w:val="en-US"/>
-        </w:rPr>
-        <w:t>Identify the issue by its number, and see whether it has been assigned to anyone specific</w:t>
+        <w:t>Step 2: Identify the issue by its number, and see whether it has been assigned to anyone specific</w:t>
       </w:r>
     </w:p>
     <w:p>
@@ -343,23 +327,7 @@
           <w:szCs w:val="28"/>
           <w:lang w:val="en-US"/>
         </w:rPr>
-        <w:t>Step 3</w:t>
-      </w:r>
-      <w:r>
-        <w:rPr>
-          <w:sz w:val="28"/>
-          <w:szCs w:val="28"/>
-          <w:lang w:val="en-US"/>
-        </w:rPr>
-        <w:t xml:space="preserve">: </w:t>
-      </w:r>
-      <w:r>
-        <w:rPr>
-          <w:sz w:val="28"/>
-          <w:szCs w:val="28"/>
-          <w:lang w:val="en-US"/>
-        </w:rPr>
-        <w:t>See what comments have been made on the issue</w:t>
+        <w:t>Step 3: See what comments have been made on the issue</w:t>
       </w:r>
     </w:p>
     <w:p>
@@ -477,23 +445,7 @@
           <w:szCs w:val="28"/>
           <w:lang w:val="en-US"/>
         </w:rPr>
-        <w:t>Step 4</w:t>
-      </w:r>
-      <w:r>
-        <w:rPr>
-          <w:sz w:val="28"/>
-          <w:szCs w:val="28"/>
-          <w:lang w:val="en-US"/>
-        </w:rPr>
-        <w:t xml:space="preserve">: </w:t>
-      </w:r>
-      <w:r>
-        <w:rPr>
-          <w:sz w:val="28"/>
-          <w:szCs w:val="28"/>
-          <w:lang w:val="en-US"/>
-        </w:rPr>
-        <w:t>Make the necessary changes in the relevant XML file, and record all changes made by adding a new &lt;change&gt; entry to &lt;</w:t>
+        <w:t>Step 4: Make the necessary changes in the relevant XML file, and record all changes made by adding a new &lt;change&gt; entry to &lt;</w:t>
       </w:r>
       <w:proofErr w:type="spellStart"/>
       <w:r>
@@ -692,23 +644,7 @@
           <w:szCs w:val="28"/>
           <w:lang w:val="en-US"/>
         </w:rPr>
-        <w:t>Step 5</w:t>
-      </w:r>
-      <w:r>
-        <w:rPr>
-          <w:sz w:val="28"/>
-          <w:szCs w:val="28"/>
-          <w:lang w:val="en-US"/>
-        </w:rPr>
-        <w:t xml:space="preserve">: </w:t>
-      </w:r>
-      <w:r>
-        <w:rPr>
-          <w:sz w:val="28"/>
-          <w:szCs w:val="28"/>
-          <w:lang w:val="en-US"/>
-        </w:rPr>
-        <w:t>Save the file, add and commit it to the repository, applying a commit message that makes explicit which issue number (#) has been treated, and push the commit.</w:t>
+        <w:t>Step 5: Save the file, add and commit it to the repository, applying a commit message that makes explicit which issue number (#) has been treated, and push the commit.</w:t>
       </w:r>
     </w:p>
     <w:p>
@@ -736,10 +672,10 @@
           <w:lang w:eastAsia="fr-FR"/>
         </w:rPr>
         <w:drawing>
-          <wp:inline distT="0" distB="0" distL="0" distR="0" wp14:anchorId="4D2A417F" wp14:editId="691F71C9">
+          <wp:inline distT="0" distB="0" distL="0" distR="0" wp14:anchorId="73FF5BF9" wp14:editId="598FA0C9">
             <wp:extent cx="5753100" cy="3111500"/>
             <wp:effectExtent l="0" t="0" r="12700" b="12700"/>
-            <wp:docPr id="5" name="Image 5" descr="/Users/arlogriffiths/Desktop/Capture04.png"/>
+            <wp:docPr id="7" name="Image 7" descr="../../../../../../Desktop/Capture04.png"/>
             <wp:cNvGraphicFramePr>
               <a:graphicFrameLocks xmlns:a="http://schemas.openxmlformats.org/drawingml/2006/main" noChangeAspect="1"/>
             </wp:cNvGraphicFramePr>
@@ -747,7 +683,7 @@
               <a:graphicData uri="http://schemas.openxmlformats.org/drawingml/2006/picture">
                 <pic:pic xmlns:pic="http://schemas.openxmlformats.org/drawingml/2006/picture">
                   <pic:nvPicPr>
-                    <pic:cNvPr id="0" name="Picture 5" descr="/Users/arlogriffiths/Desktop/Capture04.png"/>
+                    <pic:cNvPr id="0" name="Picture 1" descr="../../../../../../Desktop/Capture04.png"/>
                     <pic:cNvPicPr>
                       <a:picLocks noChangeAspect="1" noChangeArrowheads="1"/>
                     </pic:cNvPicPr>
@@ -784,6 +720,8 @@
           </wp:inline>
         </w:drawing>
       </w:r>
+      <w:bookmarkStart w:id="0" w:name="_GoBack"/>
+      <w:bookmarkEnd w:id="0"/>
     </w:p>
     <w:p>
       <w:pPr>
@@ -991,8 +929,6 @@
           <w:lang w:val="en-US"/>
         </w:rPr>
       </w:pPr>
-      <w:bookmarkStart w:id="0" w:name="_GoBack"/>
-      <w:bookmarkEnd w:id="0"/>
     </w:p>
     <w:sectPr>
       <w:pgSz w:w="11900" w:h="16840"/>

</xml_diff>